<commit_message>
Added regression scatters and time series
</commit_message>
<xml_diff>
--- a/Chapter1/Chapter1.docx
+++ b/Chapter1/Chapter1.docx
@@ -17,8 +17,6 @@
       <w:r>
         <w:t xml:space="preserve"> 2019-09-05</w:t>
       </w:r>
-      <w:bookmarkStart w:id="0" w:name="_GoBack"/>
-      <w:bookmarkEnd w:id="0"/>
     </w:p>
     <w:p>
       <w:pPr>
@@ -197,7 +195,15 @@
         <w:t xml:space="preserve">Discussion of </w:t>
       </w:r>
       <w:r>
-        <w:t>what lifestages our surveys cover and their explanatory power over landings</w:t>
+        <w:t xml:space="preserve">what </w:t>
+      </w:r>
+      <w:proofErr w:type="spellStart"/>
+      <w:r>
+        <w:t>lifestages</w:t>
+      </w:r>
+      <w:proofErr w:type="spellEnd"/>
+      <w:r>
+        <w:t xml:space="preserve"> our surveys cover and their explanatory power over landings</w:t>
       </w:r>
     </w:p>
     <w:p>
@@ -311,7 +317,10 @@
     <w:p/>
     <w:p>
       <w:r>
-        <w:t>Still to do before Friday</w:t>
+        <w:t>Still to do</w:t>
+      </w:r>
+      <w:r>
+        <w:t>…</w:t>
       </w:r>
     </w:p>
     <w:p>
@@ -323,7 +332,19 @@
         </w:numPr>
       </w:pPr>
       <w:r>
-        <w:t>Time series</w:t>
+        <w:t>Figure out how to show multiple regression scatterplots</w:t>
+      </w:r>
+    </w:p>
+    <w:p>
+      <w:pPr>
+        <w:pStyle w:val="ListParagraph"/>
+        <w:numPr>
+          <w:ilvl w:val="1"/>
+          <w:numId w:val="17"/>
+        </w:numPr>
+      </w:pPr>
+      <w:r>
+        <w:t>Add p-value and r2 to plots</w:t>
       </w:r>
     </w:p>
     <w:p>
@@ -334,8 +355,13 @@
           <w:numId w:val="17"/>
         </w:numPr>
       </w:pPr>
-      <w:r>
-        <w:t>Scatterplots</w:t>
+      <w:proofErr w:type="spellStart"/>
+      <w:r>
+        <w:t>Geom_hlines</w:t>
+      </w:r>
+      <w:proofErr w:type="spellEnd"/>
+      <w:r>
+        <w:t xml:space="preserve"> on time series</w:t>
       </w:r>
     </w:p>
     <w:p>
@@ -346,9 +372,235 @@
           <w:numId w:val="17"/>
         </w:numPr>
       </w:pPr>
-      <w:r>
-        <w:t>All surveys correlation</w:t>
-      </w:r>
+      <w:proofErr w:type="spellStart"/>
+      <w:r>
+        <w:t>Histos</w:t>
+      </w:r>
+      <w:proofErr w:type="spellEnd"/>
+      <w:r>
+        <w:t xml:space="preserve"> of size/class </w:t>
+      </w:r>
+      <w:proofErr w:type="spellStart"/>
+      <w:r>
+        <w:t>distibution</w:t>
+      </w:r>
+      <w:bookmarkStart w:id="0" w:name="_GoBack"/>
+      <w:bookmarkEnd w:id="0"/>
+      <w:proofErr w:type="spellEnd"/>
+    </w:p>
+    <w:p>
+      <w:r>
+        <w:br w:type="page"/>
+      </w:r>
+    </w:p>
+    <w:p>
+      <w:pPr>
+        <w:pStyle w:val="ListParagraph"/>
+        <w:ind w:left="0"/>
+        <w:rPr>
+          <w:noProof/>
+        </w:rPr>
+      </w:pPr>
+      <w:r>
+        <w:rPr>
+          <w:noProof/>
+        </w:rPr>
+        <w:lastRenderedPageBreak/>
+        <w:drawing>
+          <wp:inline distT="0" distB="0" distL="0" distR="0" wp14:anchorId="5A80951C" wp14:editId="4EE39693">
+            <wp:extent cx="5943600" cy="4384675"/>
+            <wp:effectExtent l="0" t="0" r="0" b="0"/>
+            <wp:docPr id="9" name="Picture 9"/>
+            <wp:cNvGraphicFramePr>
+              <a:graphicFrameLocks xmlns:a="http://schemas.openxmlformats.org/drawingml/2006/main" noChangeAspect="1"/>
+            </wp:cNvGraphicFramePr>
+            <a:graphic xmlns:a="http://schemas.openxmlformats.org/drawingml/2006/main">
+              <a:graphicData uri="http://schemas.openxmlformats.org/drawingml/2006/picture">
+                <pic:pic xmlns:pic="http://schemas.openxmlformats.org/drawingml/2006/picture">
+                  <pic:nvPicPr>
+                    <pic:cNvPr id="9" name="TS_Total.png"/>
+                    <pic:cNvPicPr/>
+                  </pic:nvPicPr>
+                  <pic:blipFill>
+                    <a:blip r:embed="rId6">
+                      <a:extLst>
+                        <a:ext uri="{28A0092B-C50C-407E-A947-70E740481C1C}">
+                          <a14:useLocalDpi xmlns:a14="http://schemas.microsoft.com/office/drawing/2010/main" val="0"/>
+                        </a:ext>
+                      </a:extLst>
+                    </a:blip>
+                    <a:stretch>
+                      <a:fillRect/>
+                    </a:stretch>
+                  </pic:blipFill>
+                  <pic:spPr>
+                    <a:xfrm>
+                      <a:off x="0" y="0"/>
+                      <a:ext cx="5943600" cy="4384675"/>
+                    </a:xfrm>
+                    <a:prstGeom prst="rect">
+                      <a:avLst/>
+                    </a:prstGeom>
+                  </pic:spPr>
+                </pic:pic>
+              </a:graphicData>
+            </a:graphic>
+          </wp:inline>
+        </w:drawing>
+      </w:r>
+    </w:p>
+    <w:p>
+      <w:pPr>
+        <w:pStyle w:val="ListParagraph"/>
+        <w:ind w:left="0"/>
+      </w:pPr>
+      <w:r>
+        <w:rPr>
+          <w:noProof/>
+        </w:rPr>
+        <w:lastRenderedPageBreak/>
+        <w:drawing>
+          <wp:inline distT="0" distB="0" distL="0" distR="0" wp14:anchorId="13F6E59F" wp14:editId="032F4F5D">
+            <wp:extent cx="5943600" cy="4384404"/>
+            <wp:effectExtent l="0" t="0" r="0" b="0"/>
+            <wp:docPr id="1" name="Picture 1"/>
+            <wp:cNvGraphicFramePr>
+              <a:graphicFrameLocks xmlns:a="http://schemas.openxmlformats.org/drawingml/2006/main" noChangeAspect="1"/>
+            </wp:cNvGraphicFramePr>
+            <a:graphic xmlns:a="http://schemas.openxmlformats.org/drawingml/2006/main">
+              <a:graphicData uri="http://schemas.openxmlformats.org/drawingml/2006/picture">
+                <pic:pic xmlns:pic="http://schemas.openxmlformats.org/drawingml/2006/picture">
+                  <pic:nvPicPr>
+                    <pic:cNvPr id="1" name="TS_Creek.png"/>
+                    <pic:cNvPicPr/>
+                  </pic:nvPicPr>
+                  <pic:blipFill>
+                    <a:blip r:embed="rId7">
+                      <a:extLst>
+                        <a:ext uri="{28A0092B-C50C-407E-A947-70E740481C1C}">
+                          <a14:useLocalDpi xmlns:a14="http://schemas.microsoft.com/office/drawing/2010/main" val="0"/>
+                        </a:ext>
+                      </a:extLst>
+                    </a:blip>
+                    <a:stretch>
+                      <a:fillRect/>
+                    </a:stretch>
+                  </pic:blipFill>
+                  <pic:spPr>
+                    <a:xfrm>
+                      <a:off x="0" y="0"/>
+                      <a:ext cx="5943600" cy="4384404"/>
+                    </a:xfrm>
+                    <a:prstGeom prst="rect">
+                      <a:avLst/>
+                    </a:prstGeom>
+                  </pic:spPr>
+                </pic:pic>
+              </a:graphicData>
+            </a:graphic>
+          </wp:inline>
+        </w:drawing>
+      </w:r>
+      <w:r>
+        <w:rPr>
+          <w:noProof/>
+        </w:rPr>
+        <w:lastRenderedPageBreak/>
+        <w:drawing>
+          <wp:inline distT="0" distB="0" distL="0" distR="0" wp14:anchorId="38923C9A" wp14:editId="48D25E78">
+            <wp:extent cx="5943600" cy="4384404"/>
+            <wp:effectExtent l="0" t="0" r="0" b="0"/>
+            <wp:docPr id="2" name="Picture 2"/>
+            <wp:cNvGraphicFramePr>
+              <a:graphicFrameLocks xmlns:a="http://schemas.openxmlformats.org/drawingml/2006/main" noChangeAspect="1"/>
+            </wp:cNvGraphicFramePr>
+            <a:graphic xmlns:a="http://schemas.openxmlformats.org/drawingml/2006/main">
+              <a:graphicData uri="http://schemas.openxmlformats.org/drawingml/2006/picture">
+                <pic:pic xmlns:pic="http://schemas.openxmlformats.org/drawingml/2006/picture">
+                  <pic:nvPicPr>
+                    <pic:cNvPr id="2" name="TS_Harbor.png"/>
+                    <pic:cNvPicPr/>
+                  </pic:nvPicPr>
+                  <pic:blipFill>
+                    <a:blip r:embed="rId8">
+                      <a:extLst>
+                        <a:ext uri="{28A0092B-C50C-407E-A947-70E740481C1C}">
+                          <a14:useLocalDpi xmlns:a14="http://schemas.microsoft.com/office/drawing/2010/main" val="0"/>
+                        </a:ext>
+                      </a:extLst>
+                    </a:blip>
+                    <a:stretch>
+                      <a:fillRect/>
+                    </a:stretch>
+                  </pic:blipFill>
+                  <pic:spPr>
+                    <a:xfrm>
+                      <a:off x="0" y="0"/>
+                      <a:ext cx="5943600" cy="4384404"/>
+                    </a:xfrm>
+                    <a:prstGeom prst="rect">
+                      <a:avLst/>
+                    </a:prstGeom>
+                  </pic:spPr>
+                </pic:pic>
+              </a:graphicData>
+            </a:graphic>
+          </wp:inline>
+        </w:drawing>
+      </w:r>
+      <w:r>
+        <w:rPr>
+          <w:noProof/>
+        </w:rPr>
+        <w:lastRenderedPageBreak/>
+        <w:drawing>
+          <wp:inline distT="0" distB="0" distL="0" distR="0" wp14:anchorId="3226E233" wp14:editId="06D50C0E">
+            <wp:extent cx="5943600" cy="4384675"/>
+            <wp:effectExtent l="0" t="0" r="0" b="0"/>
+            <wp:docPr id="5" name="Picture 5"/>
+            <wp:cNvGraphicFramePr>
+              <a:graphicFrameLocks xmlns:a="http://schemas.openxmlformats.org/drawingml/2006/main" noChangeAspect="1"/>
+            </wp:cNvGraphicFramePr>
+            <a:graphic xmlns:a="http://schemas.openxmlformats.org/drawingml/2006/main">
+              <a:graphicData uri="http://schemas.openxmlformats.org/drawingml/2006/picture">
+                <pic:pic xmlns:pic="http://schemas.openxmlformats.org/drawingml/2006/picture">
+                  <pic:nvPicPr>
+                    <pic:cNvPr id="5" name="TS_Landings.png"/>
+                    <pic:cNvPicPr/>
+                  </pic:nvPicPr>
+                  <pic:blipFill>
+                    <a:blip r:embed="rId9">
+                      <a:extLst>
+                        <a:ext uri="{28A0092B-C50C-407E-A947-70E740481C1C}">
+                          <a14:useLocalDpi xmlns:a14="http://schemas.microsoft.com/office/drawing/2010/main" val="0"/>
+                        </a:ext>
+                      </a:extLst>
+                    </a:blip>
+                    <a:stretch>
+                      <a:fillRect/>
+                    </a:stretch>
+                  </pic:blipFill>
+                  <pic:spPr>
+                    <a:xfrm>
+                      <a:off x="0" y="0"/>
+                      <a:ext cx="5943600" cy="4384675"/>
+                    </a:xfrm>
+                    <a:prstGeom prst="rect">
+                      <a:avLst/>
+                    </a:prstGeom>
+                  </pic:spPr>
+                </pic:pic>
+              </a:graphicData>
+            </a:graphic>
+          </wp:inline>
+        </w:drawing>
+      </w:r>
+    </w:p>
+    <w:p>
+      <w:pPr>
+        <w:pStyle w:val="ListParagraph"/>
+        <w:ind w:left="0"/>
+      </w:pPr>
     </w:p>
     <w:p>
       <w:pPr>
@@ -395,7 +647,7 @@
                     <pic:cNvPicPr/>
                   </pic:nvPicPr>
                   <pic:blipFill>
-                    <a:blip r:embed="rId6">
+                    <a:blip r:embed="rId10">
                       <a:extLst>
                         <a:ext uri="{28A0092B-C50C-407E-A947-70E740481C1C}">
                           <a14:useLocalDpi xmlns:a14="http://schemas.microsoft.com/office/drawing/2010/main" val="0"/>
@@ -429,14 +681,27 @@
       <w:r>
         <w:t xml:space="preserve">Figure </w:t>
       </w:r>
-      <w:fldSimple w:instr=" SEQ Figure \* ARABIC ">
-        <w:r>
-          <w:rPr>
-            <w:noProof/>
-          </w:rPr>
-          <w:t>1</w:t>
-        </w:r>
-      </w:fldSimple>
+      <w:r>
+        <w:fldChar w:fldCharType="begin"/>
+      </w:r>
+      <w:r>
+        <w:instrText xml:space="preserve"> SEQ Figure \* ARABIC </w:instrText>
+      </w:r>
+      <w:r>
+        <w:fldChar w:fldCharType="separate"/>
+      </w:r>
+      <w:r>
+        <w:rPr>
+          <w:noProof/>
+        </w:rPr>
+        <w:t>1</w:t>
+      </w:r>
+      <w:r>
+        <w:rPr>
+          <w:noProof/>
+        </w:rPr>
+        <w:fldChar w:fldCharType="end"/>
+      </w:r>
       <w:r>
         <w:t>. Kendall's Rank Correlation Coefficient for all Harbor Trawl CPUEs</w:t>
       </w:r>
@@ -532,7 +797,7 @@
                     <pic:cNvPicPr/>
                   </pic:nvPicPr>
                   <pic:blipFill>
-                    <a:blip r:embed="rId7">
+                    <a:blip r:embed="rId11">
                       <a:extLst>
                         <a:ext uri="{28A0092B-C50C-407E-A947-70E740481C1C}">
                           <a14:useLocalDpi xmlns:a14="http://schemas.microsoft.com/office/drawing/2010/main" val="0"/>
@@ -803,7 +1068,21 @@
         <w:rPr>
           <w:rFonts w:cs="Times New Roman"/>
         </w:rPr>
-        <w:t xml:space="preserve">An exploratory data dredge was performed in the open-source programming language R (MuMIn::dredge) </w:t>
+        <w:t>An exploratory data dredge was performed in the open-source programming language R (</w:t>
+      </w:r>
+      <w:proofErr w:type="spellStart"/>
+      <w:r>
+        <w:rPr>
+          <w:rFonts w:cs="Times New Roman"/>
+        </w:rPr>
+        <w:t>MuMIn</w:t>
+      </w:r>
+      <w:proofErr w:type="spellEnd"/>
+      <w:r>
+        <w:rPr>
+          <w:rFonts w:cs="Times New Roman"/>
+        </w:rPr>
+        <w:t xml:space="preserve">::dredge) </w:t>
       </w:r>
       <w:r>
         <w:rPr>
@@ -918,19 +1197,61 @@
         <w:rPr>
           <w:rFonts w:cs="Times New Roman"/>
         </w:rPr>
-        <w:t>Shiny Application “shinycrab” built by Czwartacki.  Models within a range of 2.00 AICc Δ from another model perform with no significant difference according to the dredge function.</w:t>
-      </w:r>
+        <w:t>Shiny Application “</w:t>
+      </w:r>
+      <w:proofErr w:type="spellStart"/>
       <w:r>
         <w:rPr>
           <w:rFonts w:cs="Times New Roman"/>
         </w:rPr>
+        <w:t>shinycrab</w:t>
+      </w:r>
+      <w:proofErr w:type="spellEnd"/>
+      <w:r>
+        <w:rPr>
+          <w:rFonts w:cs="Times New Roman"/>
+        </w:rPr>
+        <w:t xml:space="preserve">” built by Czwartacki.  Models within a range of 2.00 </w:t>
+      </w:r>
+      <w:proofErr w:type="spellStart"/>
+      <w:r>
+        <w:rPr>
+          <w:rFonts w:cs="Times New Roman"/>
+        </w:rPr>
+        <w:t>AICc</w:t>
+      </w:r>
+      <w:proofErr w:type="spellEnd"/>
+      <w:r>
+        <w:rPr>
+          <w:rFonts w:cs="Times New Roman"/>
+        </w:rPr>
+        <w:t xml:space="preserve"> Δ from another model perform with no significant difference according to the dredge function.</w:t>
+      </w:r>
+      <w:r>
+        <w:rPr>
+          <w:rFonts w:cs="Times New Roman"/>
+        </w:rPr>
         <w:t xml:space="preserve">  </w:t>
       </w:r>
       <w:r>
         <w:rPr>
           <w:rFonts w:cs="Times New Roman"/>
         </w:rPr>
-        <w:t>Traditional measures of model fit, including AICc and Akaike weight were not considered, as these are only exploratory analyses to uncover relationships between the variables.</w:t>
+        <w:t xml:space="preserve">Traditional measures of model fit, including </w:t>
+      </w:r>
+      <w:proofErr w:type="spellStart"/>
+      <w:r>
+        <w:rPr>
+          <w:rFonts w:cs="Times New Roman"/>
+        </w:rPr>
+        <w:t>AICc</w:t>
+      </w:r>
+      <w:proofErr w:type="spellEnd"/>
+      <w:r>
+        <w:rPr>
+          <w:rFonts w:cs="Times New Roman"/>
+        </w:rPr>
+        <w:t xml:space="preserve"> and Akaike weight were not considered, as these are only exploratory analyses to uncover relationships between the variables.</w:t>
       </w:r>
     </w:p>
     <w:p>
@@ -989,7 +1310,15 @@
         <w:t xml:space="preserve">.  Ordinary Least Squares multiple regression with no interaction was used to feed the dredge.  </w:t>
       </w:r>
       <w:r>
-        <w:t>Variables found in the dataset used to feed the dredge were determined to be the most influential relationships between abundance and landings as determined by analyses using the Shiny Application “shinycrab” built by Czwartacki.</w:t>
+        <w:t>Variables found in the dataset used to feed the dredge were determined to be the most influential relationships between abundance and landings as determined by analyses using the Shiny Application “</w:t>
+      </w:r>
+      <w:proofErr w:type="spellStart"/>
+      <w:r>
+        <w:t>shinycrab</w:t>
+      </w:r>
+      <w:proofErr w:type="spellEnd"/>
+      <w:r>
+        <w:t>” built by Czwartacki.</w:t>
       </w:r>
       <w:r>
         <w:t xml:space="preserve">  </w:t>
@@ -1024,8 +1353,13 @@
       <w:r>
         <w:t xml:space="preserve"> </w:t>
       </w:r>
-      <w:r>
-        <w:t xml:space="preserve">AICc Δ </w:t>
+      <w:proofErr w:type="spellStart"/>
+      <w:r>
+        <w:t>AICc</w:t>
+      </w:r>
+      <w:proofErr w:type="spellEnd"/>
+      <w:r>
+        <w:t xml:space="preserve"> Δ </w:t>
       </w:r>
       <w:r>
         <w:t>from another model perform with no significant difference according to the dredge function.</w:t>
@@ -1255,7 +1589,23 @@
                 <w:rFonts w:cstheme="minorHAnsi"/>
                 <w:color w:val="1F3864" w:themeColor="accent1" w:themeShade="80"/>
               </w:rPr>
-              <w:t>Dredge AICc Δ</w:t>
+              <w:t xml:space="preserve">Dredge </w:t>
+            </w:r>
+            <w:proofErr w:type="spellStart"/>
+            <w:r>
+              <w:rPr>
+                <w:rFonts w:cstheme="minorHAnsi"/>
+                <w:color w:val="1F3864" w:themeColor="accent1" w:themeShade="80"/>
+              </w:rPr>
+              <w:t>AICc</w:t>
+            </w:r>
+            <w:proofErr w:type="spellEnd"/>
+            <w:r>
+              <w:rPr>
+                <w:rFonts w:cstheme="minorHAnsi"/>
+                <w:color w:val="1F3864" w:themeColor="accent1" w:themeShade="80"/>
+              </w:rPr>
+              <w:t xml:space="preserve"> Δ</w:t>
             </w:r>
           </w:p>
         </w:tc>
@@ -2342,14 +2692,27 @@
       <w:r>
         <w:t xml:space="preserve">Table </w:t>
       </w:r>
-      <w:fldSimple w:instr=" SEQ Table \* ARABIC ">
-        <w:r>
-          <w:rPr>
-            <w:noProof/>
-          </w:rPr>
-          <w:t>1</w:t>
-        </w:r>
-      </w:fldSimple>
+      <w:r>
+        <w:fldChar w:fldCharType="begin"/>
+      </w:r>
+      <w:r>
+        <w:instrText xml:space="preserve"> SEQ Table \* ARABIC </w:instrText>
+      </w:r>
+      <w:r>
+        <w:fldChar w:fldCharType="separate"/>
+      </w:r>
+      <w:r>
+        <w:rPr>
+          <w:noProof/>
+        </w:rPr>
+        <w:t>1</w:t>
+      </w:r>
+      <w:r>
+        <w:rPr>
+          <w:noProof/>
+        </w:rPr>
+        <w:fldChar w:fldCharType="end"/>
+      </w:r>
       <w:r>
         <w:t xml:space="preserve">: Select </w:t>
       </w:r>
@@ -2590,7 +2953,23 @@
                 <w:rFonts w:cstheme="minorHAnsi"/>
                 <w:color w:val="1F3864" w:themeColor="accent1" w:themeShade="80"/>
               </w:rPr>
-              <w:t>Dredge AICc Δ</w:t>
+              <w:t xml:space="preserve">Dredge </w:t>
+            </w:r>
+            <w:proofErr w:type="spellStart"/>
+            <w:r>
+              <w:rPr>
+                <w:rFonts w:cstheme="minorHAnsi"/>
+                <w:color w:val="1F3864" w:themeColor="accent1" w:themeShade="80"/>
+              </w:rPr>
+              <w:t>AICc</w:t>
+            </w:r>
+            <w:proofErr w:type="spellEnd"/>
+            <w:r>
+              <w:rPr>
+                <w:rFonts w:cstheme="minorHAnsi"/>
+                <w:color w:val="1F3864" w:themeColor="accent1" w:themeShade="80"/>
+              </w:rPr>
+              <w:t xml:space="preserve"> Δ</w:t>
             </w:r>
           </w:p>
         </w:tc>
@@ -3035,7 +3414,23 @@
                 <w:rFonts w:cstheme="minorHAnsi"/>
                 <w:color w:val="1F3864" w:themeColor="accent1" w:themeShade="80"/>
               </w:rPr>
-              <w:t>Dredge AICc Δ</w:t>
+              <w:t xml:space="preserve">Dredge </w:t>
+            </w:r>
+            <w:proofErr w:type="spellStart"/>
+            <w:r>
+              <w:rPr>
+                <w:rFonts w:cstheme="minorHAnsi"/>
+                <w:color w:val="1F3864" w:themeColor="accent1" w:themeShade="80"/>
+              </w:rPr>
+              <w:t>AICc</w:t>
+            </w:r>
+            <w:proofErr w:type="spellEnd"/>
+            <w:r>
+              <w:rPr>
+                <w:rFonts w:cstheme="minorHAnsi"/>
+                <w:color w:val="1F3864" w:themeColor="accent1" w:themeShade="80"/>
+              </w:rPr>
+              <w:t xml:space="preserve"> Δ</w:t>
             </w:r>
           </w:p>
         </w:tc>
@@ -3458,7 +3853,23 @@
                 <w:rFonts w:cstheme="minorHAnsi"/>
                 <w:color w:val="1F3864" w:themeColor="accent1" w:themeShade="80"/>
               </w:rPr>
-              <w:t>Dredge AICc Δ</w:t>
+              <w:t xml:space="preserve">Dredge </w:t>
+            </w:r>
+            <w:proofErr w:type="spellStart"/>
+            <w:r>
+              <w:rPr>
+                <w:rFonts w:cstheme="minorHAnsi"/>
+                <w:color w:val="1F3864" w:themeColor="accent1" w:themeShade="80"/>
+              </w:rPr>
+              <w:t>AICc</w:t>
+            </w:r>
+            <w:proofErr w:type="spellEnd"/>
+            <w:r>
+              <w:rPr>
+                <w:rFonts w:cstheme="minorHAnsi"/>
+                <w:color w:val="1F3864" w:themeColor="accent1" w:themeShade="80"/>
+              </w:rPr>
+              <w:t xml:space="preserve"> Δ</w:t>
             </w:r>
           </w:p>
         </w:tc>
@@ -4782,12 +5193,21 @@
               </w:rPr>
               <w:t xml:space="preserve">Dredge </w:t>
             </w:r>
+            <w:proofErr w:type="spellStart"/>
             <w:r>
               <w:rPr>
                 <w:rFonts w:cstheme="minorHAnsi"/>
                 <w:color w:val="1F3864" w:themeColor="accent1" w:themeShade="80"/>
               </w:rPr>
-              <w:t xml:space="preserve">AICc </w:t>
+              <w:t>AICc</w:t>
+            </w:r>
+            <w:proofErr w:type="spellEnd"/>
+            <w:r>
+              <w:rPr>
+                <w:rFonts w:cstheme="minorHAnsi"/>
+                <w:color w:val="1F3864" w:themeColor="accent1" w:themeShade="80"/>
+              </w:rPr>
+              <w:t xml:space="preserve"> </w:t>
             </w:r>
             <w:r>
               <w:rPr>
@@ -6468,7 +6888,23 @@
                 <w:rFonts w:cstheme="minorHAnsi"/>
                 <w:color w:val="1F3864" w:themeColor="accent1" w:themeShade="80"/>
               </w:rPr>
-              <w:t>Dredge AICc Δ</w:t>
+              <w:t xml:space="preserve">Dredge </w:t>
+            </w:r>
+            <w:proofErr w:type="spellStart"/>
+            <w:r>
+              <w:rPr>
+                <w:rFonts w:cstheme="minorHAnsi"/>
+                <w:color w:val="1F3864" w:themeColor="accent1" w:themeShade="80"/>
+              </w:rPr>
+              <w:t>AICc</w:t>
+            </w:r>
+            <w:proofErr w:type="spellEnd"/>
+            <w:r>
+              <w:rPr>
+                <w:rFonts w:cstheme="minorHAnsi"/>
+                <w:color w:val="1F3864" w:themeColor="accent1" w:themeShade="80"/>
+              </w:rPr>
+              <w:t xml:space="preserve"> Δ</w:t>
             </w:r>
           </w:p>
         </w:tc>
@@ -7225,13 +7661,457 @@
     </w:p>
     <w:p>
       <w:pPr>
+        <w:rPr>
+          <w:i/>
+          <w:iCs/>
+          <w:color w:val="44546A" w:themeColor="text2"/>
+          <w:sz w:val="18"/>
+          <w:szCs w:val="18"/>
+        </w:rPr>
+      </w:pPr>
+      <w:r>
+        <w:br w:type="page"/>
+      </w:r>
+    </w:p>
+    <w:p>
+      <w:pPr>
         <w:pStyle w:val="Caption"/>
         <w:keepNext/>
-      </w:pPr>
+        <w:rPr>
+          <w:rFonts w:cs="Times New Roman"/>
+          <w:i w:val="0"/>
+          <w:iCs w:val="0"/>
+          <w:color w:val="auto"/>
+          <w:sz w:val="22"/>
+          <w:szCs w:val="22"/>
+        </w:rPr>
+        <w:sectPr>
+          <w:pgSz w:w="15840" w:h="12240" w:orient="landscape"/>
+          <w:pgMar w:top="1008" w:right="1440" w:bottom="720" w:left="1440" w:header="720" w:footer="720" w:gutter="0"/>
+          <w:cols w:space="720"/>
+          <w:docGrid w:linePitch="360"/>
+        </w:sectPr>
+      </w:pPr>
+    </w:p>
+    <w:p>
+      <w:pPr>
+        <w:pStyle w:val="Caption"/>
+        <w:keepNext/>
+        <w:rPr>
+          <w:rFonts w:cs="Times New Roman"/>
+          <w:i w:val="0"/>
+          <w:iCs w:val="0"/>
+          <w:color w:val="auto"/>
+          <w:sz w:val="22"/>
+          <w:szCs w:val="22"/>
+        </w:rPr>
+      </w:pPr>
+      <w:r>
+        <w:rPr>
+          <w:rFonts w:cs="Times New Roman"/>
+          <w:i w:val="0"/>
+          <w:iCs w:val="0"/>
+          <w:noProof/>
+          <w:color w:val="auto"/>
+          <w:sz w:val="22"/>
+          <w:szCs w:val="22"/>
+        </w:rPr>
+        <w:lastRenderedPageBreak/>
+        <w:drawing>
+          <wp:inline distT="0" distB="0" distL="0" distR="0" wp14:anchorId="65444EC4" wp14:editId="4E3975F3">
+            <wp:extent cx="6249272" cy="3820058"/>
+            <wp:effectExtent l="0" t="0" r="0" b="7620"/>
+            <wp:docPr id="10" name="Picture 10" descr="A screenshot of a cell phone&#10;&#10;Description automatically generated"/>
+            <wp:cNvGraphicFramePr>
+              <a:graphicFrameLocks xmlns:a="http://schemas.openxmlformats.org/drawingml/2006/main" noChangeAspect="1"/>
+            </wp:cNvGraphicFramePr>
+            <a:graphic xmlns:a="http://schemas.openxmlformats.org/drawingml/2006/main">
+              <a:graphicData uri="http://schemas.openxmlformats.org/drawingml/2006/picture">
+                <pic:pic xmlns:pic="http://schemas.openxmlformats.org/drawingml/2006/picture">
+                  <pic:nvPicPr>
+                    <pic:cNvPr id="10" name="Landings~B90SubLag.png"/>
+                    <pic:cNvPicPr/>
+                  </pic:nvPicPr>
+                  <pic:blipFill>
+                    <a:blip r:embed="rId12">
+                      <a:extLst>
+                        <a:ext uri="{28A0092B-C50C-407E-A947-70E740481C1C}">
+                          <a14:useLocalDpi xmlns:a14="http://schemas.microsoft.com/office/drawing/2010/main" val="0"/>
+                        </a:ext>
+                      </a:extLst>
+                    </a:blip>
+                    <a:stretch>
+                      <a:fillRect/>
+                    </a:stretch>
+                  </pic:blipFill>
+                  <pic:spPr>
+                    <a:xfrm>
+                      <a:off x="0" y="0"/>
+                      <a:ext cx="6249272" cy="3820058"/>
+                    </a:xfrm>
+                    <a:prstGeom prst="rect">
+                      <a:avLst/>
+                    </a:prstGeom>
+                  </pic:spPr>
+                </pic:pic>
+              </a:graphicData>
+            </a:graphic>
+          </wp:inline>
+        </w:drawing>
+      </w:r>
+    </w:p>
+    <w:p>
+      <w:r>
+        <w:rPr>
+          <w:noProof/>
+        </w:rPr>
+        <w:drawing>
+          <wp:inline distT="0" distB="0" distL="0" distR="0" wp14:anchorId="456C5E9F" wp14:editId="1C6BB18F">
+            <wp:extent cx="6249272" cy="3820058"/>
+            <wp:effectExtent l="0" t="0" r="0" b="9525"/>
+            <wp:docPr id="11" name="Picture 11" descr="A close up of a map&#10;&#10;Description automatically generated"/>
+            <wp:cNvGraphicFramePr>
+              <a:graphicFrameLocks xmlns:a="http://schemas.openxmlformats.org/drawingml/2006/main" noChangeAspect="1"/>
+            </wp:cNvGraphicFramePr>
+            <a:graphic xmlns:a="http://schemas.openxmlformats.org/drawingml/2006/main">
+              <a:graphicData uri="http://schemas.openxmlformats.org/drawingml/2006/picture">
+                <pic:pic xmlns:pic="http://schemas.openxmlformats.org/drawingml/2006/picture">
+                  <pic:nvPicPr>
+                    <pic:cNvPr id="11" name="Landings~Imm.png"/>
+                    <pic:cNvPicPr/>
+                  </pic:nvPicPr>
+                  <pic:blipFill>
+                    <a:blip r:embed="rId13">
+                      <a:extLst>
+                        <a:ext uri="{28A0092B-C50C-407E-A947-70E740481C1C}">
+                          <a14:useLocalDpi xmlns:a14="http://schemas.microsoft.com/office/drawing/2010/main" val="0"/>
+                        </a:ext>
+                      </a:extLst>
+                    </a:blip>
+                    <a:stretch>
+                      <a:fillRect/>
+                    </a:stretch>
+                  </pic:blipFill>
+                  <pic:spPr>
+                    <a:xfrm>
+                      <a:off x="0" y="0"/>
+                      <a:ext cx="6249272" cy="3820058"/>
+                    </a:xfrm>
+                    <a:prstGeom prst="rect">
+                      <a:avLst/>
+                    </a:prstGeom>
+                  </pic:spPr>
+                </pic:pic>
+              </a:graphicData>
+            </a:graphic>
+          </wp:inline>
+        </w:drawing>
+      </w:r>
+    </w:p>
+    <w:p>
+      <w:pPr>
+        <w:rPr>
+          <w:noProof/>
+        </w:rPr>
+      </w:pPr>
+    </w:p>
+    <w:p>
+      <w:r>
+        <w:rPr>
+          <w:noProof/>
+        </w:rPr>
+        <w:lastRenderedPageBreak/>
+        <w:drawing>
+          <wp:inline distT="0" distB="0" distL="0" distR="0" wp14:anchorId="7C40CB15" wp14:editId="7209E0F8">
+            <wp:extent cx="6249272" cy="3820058"/>
+            <wp:effectExtent l="0" t="0" r="0" b="9525"/>
+            <wp:docPr id="13" name="Picture 13"/>
+            <wp:cNvGraphicFramePr>
+              <a:graphicFrameLocks xmlns:a="http://schemas.openxmlformats.org/drawingml/2006/main" noChangeAspect="1"/>
+            </wp:cNvGraphicFramePr>
+            <a:graphic xmlns:a="http://schemas.openxmlformats.org/drawingml/2006/main">
+              <a:graphicData uri="http://schemas.openxmlformats.org/drawingml/2006/picture">
+                <pic:pic xmlns:pic="http://schemas.openxmlformats.org/drawingml/2006/picture">
+                  <pic:nvPicPr>
+                    <pic:cNvPr id="13" name="Landings~B90.png"/>
+                    <pic:cNvPicPr/>
+                  </pic:nvPicPr>
+                  <pic:blipFill>
+                    <a:blip r:embed="rId14">
+                      <a:extLst>
+                        <a:ext uri="{28A0092B-C50C-407E-A947-70E740481C1C}">
+                          <a14:useLocalDpi xmlns:a14="http://schemas.microsoft.com/office/drawing/2010/main" val="0"/>
+                        </a:ext>
+                      </a:extLst>
+                    </a:blip>
+                    <a:stretch>
+                      <a:fillRect/>
+                    </a:stretch>
+                  </pic:blipFill>
+                  <pic:spPr>
+                    <a:xfrm>
+                      <a:off x="0" y="0"/>
+                      <a:ext cx="6249272" cy="3820058"/>
+                    </a:xfrm>
+                    <a:prstGeom prst="rect">
+                      <a:avLst/>
+                    </a:prstGeom>
+                  </pic:spPr>
+                </pic:pic>
+              </a:graphicData>
+            </a:graphic>
+          </wp:inline>
+        </w:drawing>
+      </w:r>
+    </w:p>
+    <w:p/>
+    <w:p>
+      <w:r>
+        <w:rPr>
+          <w:noProof/>
+        </w:rPr>
+        <w:drawing>
+          <wp:inline distT="0" distB="0" distL="0" distR="0" wp14:anchorId="1A383053" wp14:editId="61722595">
+            <wp:extent cx="6249272" cy="3820058"/>
+            <wp:effectExtent l="0" t="0" r="0" b="9525"/>
+            <wp:docPr id="12" name="Picture 12"/>
+            <wp:cNvGraphicFramePr>
+              <a:graphicFrameLocks xmlns:a="http://schemas.openxmlformats.org/drawingml/2006/main" noChangeAspect="1"/>
+            </wp:cNvGraphicFramePr>
+            <a:graphic xmlns:a="http://schemas.openxmlformats.org/drawingml/2006/main">
+              <a:graphicData uri="http://schemas.openxmlformats.org/drawingml/2006/picture">
+                <pic:pic xmlns:pic="http://schemas.openxmlformats.org/drawingml/2006/picture">
+                  <pic:nvPicPr>
+                    <pic:cNvPr id="12" name="Landings~Ma.png"/>
+                    <pic:cNvPicPr/>
+                  </pic:nvPicPr>
+                  <pic:blipFill>
+                    <a:blip r:embed="rId15">
+                      <a:extLst>
+                        <a:ext uri="{28A0092B-C50C-407E-A947-70E740481C1C}">
+                          <a14:useLocalDpi xmlns:a14="http://schemas.microsoft.com/office/drawing/2010/main" val="0"/>
+                        </a:ext>
+                      </a:extLst>
+                    </a:blip>
+                    <a:stretch>
+                      <a:fillRect/>
+                    </a:stretch>
+                  </pic:blipFill>
+                  <pic:spPr>
+                    <a:xfrm>
+                      <a:off x="0" y="0"/>
+                      <a:ext cx="6249272" cy="3820058"/>
+                    </a:xfrm>
+                    <a:prstGeom prst="rect">
+                      <a:avLst/>
+                    </a:prstGeom>
+                  </pic:spPr>
+                </pic:pic>
+              </a:graphicData>
+            </a:graphic>
+          </wp:inline>
+        </w:drawing>
+      </w:r>
+    </w:p>
+    <w:p>
+      <w:r>
+        <w:rPr>
+          <w:noProof/>
+        </w:rPr>
+        <w:lastRenderedPageBreak/>
+        <w:drawing>
+          <wp:inline distT="0" distB="0" distL="0" distR="0" wp14:anchorId="52ACB8E5" wp14:editId="53BCE44E">
+            <wp:extent cx="6249272" cy="3820058"/>
+            <wp:effectExtent l="0" t="0" r="0" b="9525"/>
+            <wp:docPr id="14" name="Picture 14" descr="A screenshot of a cell phone&#10;&#10;Description automatically generated"/>
+            <wp:cNvGraphicFramePr>
+              <a:graphicFrameLocks xmlns:a="http://schemas.openxmlformats.org/drawingml/2006/main" noChangeAspect="1"/>
+            </wp:cNvGraphicFramePr>
+            <a:graphic xmlns:a="http://schemas.openxmlformats.org/drawingml/2006/main">
+              <a:graphicData uri="http://schemas.openxmlformats.org/drawingml/2006/picture">
+                <pic:pic xmlns:pic="http://schemas.openxmlformats.org/drawingml/2006/picture">
+                  <pic:nvPicPr>
+                    <pic:cNvPr id="14" name="Landings~T38SubLAG.png"/>
+                    <pic:cNvPicPr/>
+                  </pic:nvPicPr>
+                  <pic:blipFill>
+                    <a:blip r:embed="rId16">
+                      <a:extLst>
+                        <a:ext uri="{28A0092B-C50C-407E-A947-70E740481C1C}">
+                          <a14:useLocalDpi xmlns:a14="http://schemas.microsoft.com/office/drawing/2010/main" val="0"/>
+                        </a:ext>
+                      </a:extLst>
+                    </a:blip>
+                    <a:stretch>
+                      <a:fillRect/>
+                    </a:stretch>
+                  </pic:blipFill>
+                  <pic:spPr>
+                    <a:xfrm>
+                      <a:off x="0" y="0"/>
+                      <a:ext cx="6249272" cy="3820058"/>
+                    </a:xfrm>
+                    <a:prstGeom prst="rect">
+                      <a:avLst/>
+                    </a:prstGeom>
+                  </pic:spPr>
+                </pic:pic>
+              </a:graphicData>
+            </a:graphic>
+          </wp:inline>
+        </w:drawing>
+      </w:r>
+    </w:p>
+    <w:p/>
+    <w:p>
+      <w:r>
+        <w:rPr>
+          <w:noProof/>
+        </w:rPr>
+        <w:drawing>
+          <wp:inline distT="0" distB="0" distL="0" distR="0" wp14:anchorId="3DA10A1A" wp14:editId="16561D8C">
+            <wp:extent cx="6249272" cy="3820058"/>
+            <wp:effectExtent l="0" t="0" r="0" b="9525"/>
+            <wp:docPr id="15" name="Picture 15" descr="A screenshot of a cell phone screen with text&#10;&#10;Description automatically generated"/>
+            <wp:cNvGraphicFramePr>
+              <a:graphicFrameLocks xmlns:a="http://schemas.openxmlformats.org/drawingml/2006/main" noChangeAspect="1"/>
+            </wp:cNvGraphicFramePr>
+            <a:graphic xmlns:a="http://schemas.openxmlformats.org/drawingml/2006/main">
+              <a:graphicData uri="http://schemas.openxmlformats.org/drawingml/2006/picture">
+                <pic:pic xmlns:pic="http://schemas.openxmlformats.org/drawingml/2006/picture">
+                  <pic:nvPicPr>
+                    <pic:cNvPr id="15" name="Landings~T38.png"/>
+                    <pic:cNvPicPr/>
+                  </pic:nvPicPr>
+                  <pic:blipFill>
+                    <a:blip r:embed="rId17">
+                      <a:extLst>
+                        <a:ext uri="{28A0092B-C50C-407E-A947-70E740481C1C}">
+                          <a14:useLocalDpi xmlns:a14="http://schemas.microsoft.com/office/drawing/2010/main" val="0"/>
+                        </a:ext>
+                      </a:extLst>
+                    </a:blip>
+                    <a:stretch>
+                      <a:fillRect/>
+                    </a:stretch>
+                  </pic:blipFill>
+                  <pic:spPr>
+                    <a:xfrm>
+                      <a:off x="0" y="0"/>
+                      <a:ext cx="6249272" cy="3820058"/>
+                    </a:xfrm>
+                    <a:prstGeom prst="rect">
+                      <a:avLst/>
+                    </a:prstGeom>
+                  </pic:spPr>
+                </pic:pic>
+              </a:graphicData>
+            </a:graphic>
+          </wp:inline>
+        </w:drawing>
+      </w:r>
+    </w:p>
+    <w:p>
+      <w:r>
+        <w:rPr>
+          <w:noProof/>
+        </w:rPr>
+        <w:lastRenderedPageBreak/>
+        <w:drawing>
+          <wp:inline distT="0" distB="0" distL="0" distR="0" wp14:anchorId="517595EB" wp14:editId="57E350CF">
+            <wp:extent cx="6249272" cy="3820058"/>
+            <wp:effectExtent l="0" t="0" r="0" b="9525"/>
+            <wp:docPr id="16" name="Picture 16" descr="A close up of a map&#10;&#10;Description automatically generated"/>
+            <wp:cNvGraphicFramePr>
+              <a:graphicFrameLocks xmlns:a="http://schemas.openxmlformats.org/drawingml/2006/main" noChangeAspect="1"/>
+            </wp:cNvGraphicFramePr>
+            <a:graphic xmlns:a="http://schemas.openxmlformats.org/drawingml/2006/main">
+              <a:graphicData uri="http://schemas.openxmlformats.org/drawingml/2006/picture">
+                <pic:pic xmlns:pic="http://schemas.openxmlformats.org/drawingml/2006/picture">
+                  <pic:nvPicPr>
+                    <pic:cNvPr id="16" name="Landings~B90+T38SubLag.png"/>
+                    <pic:cNvPicPr/>
+                  </pic:nvPicPr>
+                  <pic:blipFill>
+                    <a:blip r:embed="rId18">
+                      <a:extLst>
+                        <a:ext uri="{28A0092B-C50C-407E-A947-70E740481C1C}">
+                          <a14:useLocalDpi xmlns:a14="http://schemas.microsoft.com/office/drawing/2010/main" val="0"/>
+                        </a:ext>
+                      </a:extLst>
+                    </a:blip>
+                    <a:stretch>
+                      <a:fillRect/>
+                    </a:stretch>
+                  </pic:blipFill>
+                  <pic:spPr>
+                    <a:xfrm>
+                      <a:off x="0" y="0"/>
+                      <a:ext cx="6249272" cy="3820058"/>
+                    </a:xfrm>
+                    <a:prstGeom prst="rect">
+                      <a:avLst/>
+                    </a:prstGeom>
+                  </pic:spPr>
+                </pic:pic>
+              </a:graphicData>
+            </a:graphic>
+          </wp:inline>
+        </w:drawing>
+      </w:r>
+    </w:p>
+    <w:p/>
+    <w:p>
+      <w:r>
+        <w:rPr>
+          <w:noProof/>
+        </w:rPr>
+        <w:drawing>
+          <wp:inline distT="0" distB="0" distL="0" distR="0" wp14:anchorId="7AD6C2E6" wp14:editId="32681866">
+            <wp:extent cx="6249272" cy="3820058"/>
+            <wp:effectExtent l="0" t="0" r="0" b="9525"/>
+            <wp:docPr id="17" name="Picture 17" descr="A close up of a map&#10;&#10;Description automatically generated"/>
+            <wp:cNvGraphicFramePr>
+              <a:graphicFrameLocks xmlns:a="http://schemas.openxmlformats.org/drawingml/2006/main" noChangeAspect="1"/>
+            </wp:cNvGraphicFramePr>
+            <a:graphic xmlns:a="http://schemas.openxmlformats.org/drawingml/2006/main">
+              <a:graphicData uri="http://schemas.openxmlformats.org/drawingml/2006/picture">
+                <pic:pic xmlns:pic="http://schemas.openxmlformats.org/drawingml/2006/picture">
+                  <pic:nvPicPr>
+                    <pic:cNvPr id="17" name="Landings~T06.png"/>
+                    <pic:cNvPicPr/>
+                  </pic:nvPicPr>
+                  <pic:blipFill>
+                    <a:blip r:embed="rId19">
+                      <a:extLst>
+                        <a:ext uri="{28A0092B-C50C-407E-A947-70E740481C1C}">
+                          <a14:useLocalDpi xmlns:a14="http://schemas.microsoft.com/office/drawing/2010/main" val="0"/>
+                        </a:ext>
+                      </a:extLst>
+                    </a:blip>
+                    <a:stretch>
+                      <a:fillRect/>
+                    </a:stretch>
+                  </pic:blipFill>
+                  <pic:spPr>
+                    <a:xfrm>
+                      <a:off x="0" y="0"/>
+                      <a:ext cx="6249272" cy="3820058"/>
+                    </a:xfrm>
+                    <a:prstGeom prst="rect">
+                      <a:avLst/>
+                    </a:prstGeom>
+                  </pic:spPr>
+                </pic:pic>
+              </a:graphicData>
+            </a:graphic>
+          </wp:inline>
+        </w:drawing>
+      </w:r>
     </w:p>
     <w:sectPr>
-      <w:pgSz w:w="15840" w:h="12240" w:orient="landscape"/>
-      <w:pgMar w:top="1008" w:right="1440" w:bottom="720" w:left="1440" w:header="720" w:footer="720" w:gutter="0"/>
+      <w:pgSz w:w="12240" w:h="15840" w:code="1"/>
+      <w:pgMar w:top="1440" w:right="720" w:bottom="1440" w:left="1008" w:header="720" w:footer="720" w:gutter="0"/>
       <w:cols w:space="720"/>
       <w:docGrid w:linePitch="360"/>
     </w:sectPr>
@@ -8903,7 +9783,7 @@
         <w:rFonts w:ascii="Symbol" w:hAnsi="Symbol" w:hint="default"/>
       </w:rPr>
     </w:lvl>
-    <w:lvl w:ilvl="1" w:tplc="04090003" w:tentative="1">
+    <w:lvl w:ilvl="1" w:tplc="04090003">
       <w:start w:val="1"/>
       <w:numFmt w:val="bullet"/>
       <w:lvlText w:val="o"/>
@@ -10041,7 +10921,7 @@
 </file>
 
 <file path=customXml/itemProps1.xml><?xml version="1.0" encoding="utf-8"?>
-<ds:datastoreItem xmlns:ds="http://schemas.openxmlformats.org/officeDocument/2006/customXml" ds:itemID="{A52E1869-BA9F-4B1F-80FA-0FAB88D40834}">
+<ds:datastoreItem xmlns:ds="http://schemas.openxmlformats.org/officeDocument/2006/customXml" ds:itemID="{75157B20-94F9-4BE2-80FF-63F8FAD0612A}">
   <ds:schemaRefs>
     <ds:schemaRef ds:uri="http://schemas.openxmlformats.org/officeDocument/2006/bibliography"/>
   </ds:schemaRefs>

</xml_diff>

<commit_message>
Added MRK notes for Chapter 1 outline
</commit_message>
<xml_diff>
--- a/Chapter1/Chapter1.docx
+++ b/Chapter1/Chapter1.docx
@@ -132,7 +132,12 @@
         </w:numPr>
       </w:pPr>
       <w:r>
-        <w:t>Remarks on the coverage and “habitats” of the surveys</w:t>
+        <w:t>Remarks on th</w:t>
+      </w:r>
+      <w:bookmarkStart w:id="0" w:name="_GoBack"/>
+      <w:bookmarkEnd w:id="0"/>
+      <w:r>
+        <w:t>e coverage and “habitats” of the surveys</w:t>
       </w:r>
     </w:p>
     <w:p>
@@ -270,12 +275,40 @@
       <w:pPr>
         <w:pStyle w:val="ListParagraph"/>
         <w:numPr>
-          <w:ilvl w:val="0"/>
+          <w:ilvl w:val="1"/>
           <w:numId w:val="13"/>
         </w:numPr>
-      </w:pPr>
-      <w:r>
-        <w:t>Correlation of surveys</w:t>
+        <w:rPr>
+          <w:highlight w:val="yellow"/>
+        </w:rPr>
+      </w:pPr>
+      <w:r>
+        <w:rPr>
+          <w:highlight w:val="yellow"/>
+        </w:rPr>
+        <w:t xml:space="preserve">Predictions of survey by </w:t>
+      </w:r>
+      <w:proofErr w:type="gramStart"/>
+      <w:r>
+        <w:rPr>
+          <w:highlight w:val="yellow"/>
+        </w:rPr>
+        <w:t>lag(</w:t>
+      </w:r>
+      <w:proofErr w:type="spellStart"/>
+      <w:proofErr w:type="gramEnd"/>
+      <w:r>
+        <w:rPr>
+          <w:highlight w:val="yellow"/>
+        </w:rPr>
+        <w:t>Lifestage</w:t>
+      </w:r>
+      <w:proofErr w:type="spellEnd"/>
+      <w:r>
+        <w:rPr>
+          <w:highlight w:val="yellow"/>
+        </w:rPr>
+        <w:t>)?</w:t>
       </w:r>
     </w:p>
     <w:p>
@@ -287,7 +320,7 @@
         </w:numPr>
       </w:pPr>
       <w:r>
-        <w:t>Dredge results</w:t>
+        <w:t>Correlation of surveys</w:t>
       </w:r>
     </w:p>
     <w:p>
@@ -299,7 +332,7 @@
         </w:numPr>
       </w:pPr>
       <w:r>
-        <w:t xml:space="preserve">Scatterplots of final regression analyses </w:t>
+        <w:t>Dredge results</w:t>
       </w:r>
     </w:p>
     <w:p>
@@ -311,6 +344,18 @@
         </w:numPr>
       </w:pPr>
       <w:r>
+        <w:t xml:space="preserve">Scatterplots of final regression analyses </w:t>
+      </w:r>
+    </w:p>
+    <w:p>
+      <w:pPr>
+        <w:pStyle w:val="ListParagraph"/>
+        <w:numPr>
+          <w:ilvl w:val="0"/>
+          <w:numId w:val="13"/>
+        </w:numPr>
+      </w:pPr>
+      <w:r>
         <w:t>Discussion</w:t>
       </w:r>
     </w:p>
@@ -384,8 +429,6 @@
       <w:r>
         <w:t>distibution</w:t>
       </w:r>
-      <w:bookmarkStart w:id="0" w:name="_GoBack"/>
-      <w:bookmarkEnd w:id="0"/>
       <w:proofErr w:type="spellEnd"/>
     </w:p>
     <w:p>
@@ -407,8 +450,8 @@
         </w:rPr>
         <w:lastRenderedPageBreak/>
         <w:drawing>
-          <wp:inline distT="0" distB="0" distL="0" distR="0" wp14:anchorId="5A80951C" wp14:editId="4EE39693">
-            <wp:extent cx="5943600" cy="4384675"/>
+          <wp:inline distT="0" distB="0" distL="0" distR="0" wp14:anchorId="5A80951C" wp14:editId="2E2A1201">
+            <wp:extent cx="5943600" cy="3167599"/>
             <wp:effectExtent l="0" t="0" r="0" b="0"/>
             <wp:docPr id="9" name="Picture 9"/>
             <wp:cNvGraphicFramePr>
@@ -436,7 +479,7 @@
                   <pic:spPr>
                     <a:xfrm>
                       <a:off x="0" y="0"/>
-                      <a:ext cx="5943600" cy="4384675"/>
+                      <a:ext cx="5943600" cy="3167599"/>
                     </a:xfrm>
                     <a:prstGeom prst="rect">
                       <a:avLst/>
@@ -681,27 +724,14 @@
       <w:r>
         <w:t xml:space="preserve">Figure </w:t>
       </w:r>
-      <w:r>
-        <w:fldChar w:fldCharType="begin"/>
-      </w:r>
-      <w:r>
-        <w:instrText xml:space="preserve"> SEQ Figure \* ARABIC </w:instrText>
-      </w:r>
-      <w:r>
-        <w:fldChar w:fldCharType="separate"/>
-      </w:r>
-      <w:r>
-        <w:rPr>
-          <w:noProof/>
-        </w:rPr>
-        <w:t>1</w:t>
-      </w:r>
-      <w:r>
-        <w:rPr>
-          <w:noProof/>
-        </w:rPr>
-        <w:fldChar w:fldCharType="end"/>
-      </w:r>
+      <w:fldSimple w:instr=" SEQ Figure \* ARABIC ">
+        <w:r>
+          <w:rPr>
+            <w:noProof/>
+          </w:rPr>
+          <w:t>1</w:t>
+        </w:r>
+      </w:fldSimple>
       <w:r>
         <w:t>. Kendall's Rank Correlation Coefficient for all Harbor Trawl CPUEs</w:t>
       </w:r>
@@ -2692,27 +2722,14 @@
       <w:r>
         <w:t xml:space="preserve">Table </w:t>
       </w:r>
-      <w:r>
-        <w:fldChar w:fldCharType="begin"/>
-      </w:r>
-      <w:r>
-        <w:instrText xml:space="preserve"> SEQ Table \* ARABIC </w:instrText>
-      </w:r>
-      <w:r>
-        <w:fldChar w:fldCharType="separate"/>
-      </w:r>
-      <w:r>
-        <w:rPr>
-          <w:noProof/>
-        </w:rPr>
-        <w:t>1</w:t>
-      </w:r>
-      <w:r>
-        <w:rPr>
-          <w:noProof/>
-        </w:rPr>
-        <w:fldChar w:fldCharType="end"/>
-      </w:r>
+      <w:fldSimple w:instr=" SEQ Table \* ARABIC ">
+        <w:r>
+          <w:rPr>
+            <w:noProof/>
+          </w:rPr>
+          <w:t>1</w:t>
+        </w:r>
+      </w:fldSimple>
       <w:r>
         <w:t xml:space="preserve">: Select </w:t>
       </w:r>
@@ -9245,7 +9262,7 @@
         <w:rFonts w:ascii="Symbol" w:hAnsi="Symbol" w:hint="default"/>
       </w:rPr>
     </w:lvl>
-    <w:lvl w:ilvl="1" w:tplc="04090003" w:tentative="1">
+    <w:lvl w:ilvl="1" w:tplc="04090003">
       <w:start w:val="1"/>
       <w:numFmt w:val="bullet"/>
       <w:lvlText w:val="o"/>
@@ -10921,7 +10938,7 @@
 </file>
 
 <file path=customXml/itemProps1.xml><?xml version="1.0" encoding="utf-8"?>
-<ds:datastoreItem xmlns:ds="http://schemas.openxmlformats.org/officeDocument/2006/customXml" ds:itemID="{75157B20-94F9-4BE2-80FF-63F8FAD0612A}">
+<ds:datastoreItem xmlns:ds="http://schemas.openxmlformats.org/officeDocument/2006/customXml" ds:itemID="{61D0E0D6-D44E-4F25-8A4D-4129D0C46CDF}">
   <ds:schemaRefs>
     <ds:schemaRef ds:uri="http://schemas.openxmlformats.org/officeDocument/2006/bibliography"/>
   </ds:schemaRefs>

</xml_diff>